<commit_message>
Changes to Milestone1 grammar added
</commit_message>
<xml_diff>
--- a/doc/Milestone 2.docx
+++ b/doc/Milestone 2.docx
@@ -158,6 +158,7 @@
         </w:rPr>
         <w:t xml:space="preserve">: </w:t>
       </w:r>
+      <w:proofErr w:type="spellStart"/>
       <w:r>
         <w:rPr>
           <w:sz w:val="32"/>
@@ -165,6 +166,7 @@
         </w:rPr>
         <w:t>CodeZilla</w:t>
       </w:r>
+      <w:proofErr w:type="spellEnd"/>
     </w:p>
     <w:p>
       <w:pPr>
@@ -282,6 +284,7 @@
         </w:rPr>
         <w:t xml:space="preserve"> </w:t>
       </w:r>
+      <w:proofErr w:type="spellStart"/>
       <w:r>
         <w:rPr>
           <w:sz w:val="32"/>
@@ -296,6 +299,7 @@
         </w:rPr>
         <w:t>d</w:t>
       </w:r>
+      <w:proofErr w:type="spellEnd"/>
       <w:r>
         <w:rPr>
           <w:sz w:val="32"/>
@@ -394,6 +398,7 @@
           <w:szCs w:val="32"/>
         </w:rPr>
       </w:pPr>
+      <w:proofErr w:type="spellStart"/>
       <w:r>
         <w:rPr>
           <w:b/>
@@ -402,7 +407,37 @@
           <w:szCs w:val="32"/>
         </w:rPr>
         <w:lastRenderedPageBreak/>
-        <w:t xml:space="preserve">Lexer (Lexical Analyser): </w:t>
+        <w:t>Lexer</w:t>
+      </w:r>
+      <w:proofErr w:type="spellEnd"/>
+      <w:r>
+        <w:rPr>
+          <w:b/>
+          <w:bCs/>
+          <w:sz w:val="32"/>
+          <w:szCs w:val="32"/>
+        </w:rPr>
+        <w:t xml:space="preserve"> (Lexical </w:t>
+      </w:r>
+      <w:proofErr w:type="spellStart"/>
+      <w:r>
+        <w:rPr>
+          <w:b/>
+          <w:bCs/>
+          <w:sz w:val="32"/>
+          <w:szCs w:val="32"/>
+        </w:rPr>
+        <w:t>Analyser</w:t>
+      </w:r>
+      <w:proofErr w:type="spellEnd"/>
+      <w:r>
+        <w:rPr>
+          <w:b/>
+          <w:bCs/>
+          <w:sz w:val="32"/>
+          <w:szCs w:val="32"/>
+        </w:rPr>
+        <w:t xml:space="preserve">): </w:t>
       </w:r>
       <w:r>
         <w:rPr>
@@ -500,6 +535,7 @@
         </w:rPr>
         <w:t xml:space="preserve">put: </w:t>
       </w:r>
+      <w:proofErr w:type="spellStart"/>
       <w:r>
         <w:rPr>
           <w:sz w:val="32"/>
@@ -507,6 +543,7 @@
         </w:rPr>
         <w:t>program.tok</w:t>
       </w:r>
+      <w:proofErr w:type="spellEnd"/>
     </w:p>
     <w:p>
       <w:pPr>
@@ -548,7 +585,23 @@
           <w:sz w:val="32"/>
           <w:szCs w:val="32"/>
         </w:rPr>
-        <w:t>The tokens from the Lexer will be passed through the Parser containing Prolog rules. These rules will generate the equivalent A</w:t>
+        <w:t xml:space="preserve">The tokens from the </w:t>
+      </w:r>
+      <w:proofErr w:type="spellStart"/>
+      <w:r>
+        <w:rPr>
+          <w:sz w:val="32"/>
+          <w:szCs w:val="32"/>
+        </w:rPr>
+        <w:t>Lexer</w:t>
+      </w:r>
+      <w:proofErr w:type="spellEnd"/>
+      <w:r>
+        <w:rPr>
+          <w:sz w:val="32"/>
+          <w:szCs w:val="32"/>
+        </w:rPr>
+        <w:t xml:space="preserve"> will be passed through the Parser containing Prolog rules. These rules will generate the equivalent A</w:t>
       </w:r>
       <w:r>
         <w:rPr>
@@ -590,6 +643,7 @@
         </w:rPr>
         <w:t xml:space="preserve">Input: </w:t>
       </w:r>
+      <w:proofErr w:type="spellStart"/>
       <w:r>
         <w:rPr>
           <w:sz w:val="32"/>
@@ -597,6 +651,7 @@
         </w:rPr>
         <w:t>program.tok</w:t>
       </w:r>
+      <w:proofErr w:type="spellEnd"/>
     </w:p>
     <w:p>
       <w:pPr>
@@ -886,6 +941,7 @@
         </w:rPr>
         <w:t xml:space="preserve"> supported by </w:t>
       </w:r>
+      <w:proofErr w:type="spellStart"/>
       <w:r>
         <w:rPr>
           <w:sz w:val="32"/>
@@ -893,6 +949,7 @@
         </w:rPr>
         <w:t>CodeZilla</w:t>
       </w:r>
+      <w:proofErr w:type="spellEnd"/>
       <w:r>
         <w:rPr>
           <w:sz w:val="32"/>
@@ -1027,6 +1084,7 @@
         </w:rPr>
         <w:t xml:space="preserve"> supported by </w:t>
       </w:r>
+      <w:proofErr w:type="spellStart"/>
       <w:r>
         <w:rPr>
           <w:sz w:val="32"/>
@@ -1034,6 +1092,7 @@
         </w:rPr>
         <w:t>CodeZilla</w:t>
       </w:r>
+      <w:proofErr w:type="spellEnd"/>
       <w:r>
         <w:rPr>
           <w:sz w:val="32"/>
@@ -1241,6 +1300,7 @@
         </w:rPr>
         <w:t xml:space="preserve"> supported by </w:t>
       </w:r>
+      <w:proofErr w:type="spellStart"/>
       <w:r>
         <w:rPr>
           <w:sz w:val="32"/>
@@ -1248,6 +1308,7 @@
         </w:rPr>
         <w:t>CodeZilla</w:t>
       </w:r>
+      <w:proofErr w:type="spellEnd"/>
       <w:r>
         <w:rPr>
           <w:sz w:val="32"/>
@@ -1329,6 +1390,7 @@
         </w:rPr>
         <w:t xml:space="preserve"> supported by </w:t>
       </w:r>
+      <w:proofErr w:type="spellStart"/>
       <w:r>
         <w:rPr>
           <w:sz w:val="32"/>
@@ -1336,6 +1398,7 @@
         </w:rPr>
         <w:t>CodeZilla</w:t>
       </w:r>
+      <w:proofErr w:type="spellEnd"/>
       <w:r>
         <w:rPr>
           <w:sz w:val="32"/>
@@ -1536,6 +1599,7 @@
           <w:szCs w:val="32"/>
         </w:rPr>
       </w:pPr>
+      <w:proofErr w:type="spellStart"/>
       <w:r>
         <w:rPr>
           <w:sz w:val="32"/>
@@ -1543,6 +1607,7 @@
         </w:rPr>
         <w:t>CodeZilla</w:t>
       </w:r>
+      <w:proofErr w:type="spellEnd"/>
       <w:r>
         <w:rPr>
           <w:sz w:val="32"/>
@@ -2007,6 +2072,7 @@
           <w:szCs w:val="32"/>
         </w:rPr>
       </w:pPr>
+      <w:proofErr w:type="spellStart"/>
       <w:r>
         <w:rPr>
           <w:sz w:val="32"/>
@@ -2014,6 +2080,7 @@
         </w:rPr>
         <w:t>endshow</w:t>
       </w:r>
+      <w:proofErr w:type="spellEnd"/>
       <w:r>
         <w:rPr>
           <w:sz w:val="32"/>
@@ -2040,15 +2107,24 @@
           <w:sz w:val="32"/>
           <w:szCs w:val="32"/>
         </w:rPr>
-        <w:t xml:space="preserve"> endread</w:t>
-      </w:r>
-      <w:r>
-        <w:rPr>
-          <w:sz w:val="32"/>
-          <w:szCs w:val="32"/>
-        </w:rPr>
         <w:t xml:space="preserve"> </w:t>
       </w:r>
+      <w:proofErr w:type="spellStart"/>
+      <w:r>
+        <w:rPr>
+          <w:sz w:val="32"/>
+          <w:szCs w:val="32"/>
+        </w:rPr>
+        <w:t>endread</w:t>
+      </w:r>
+      <w:proofErr w:type="spellEnd"/>
+      <w:r>
+        <w:rPr>
+          <w:sz w:val="32"/>
+          <w:szCs w:val="32"/>
+        </w:rPr>
+        <w:t xml:space="preserve"> </w:t>
+      </w:r>
     </w:p>
     <w:p>
       <w:pPr>
@@ -2129,8 +2205,6 @@
         </w:rPr>
         <w:t xml:space="preserve"> | ID = BOOL</w:t>
       </w:r>
-      <w:bookmarkStart w:id="0" w:name="_GoBack"/>
-      <w:bookmarkEnd w:id="0"/>
     </w:p>
     <w:p>
       <w:pPr>
@@ -2366,8 +2440,17 @@
           <w:sz w:val="32"/>
           <w:szCs w:val="32"/>
         </w:rPr>
-        <w:t xml:space="preserve"> endternary</w:t>
-      </w:r>
+        <w:t xml:space="preserve"> </w:t>
+      </w:r>
+      <w:proofErr w:type="spellStart"/>
+      <w:r>
+        <w:rPr>
+          <w:sz w:val="32"/>
+          <w:szCs w:val="32"/>
+        </w:rPr>
+        <w:t>endternary</w:t>
+      </w:r>
+      <w:proofErr w:type="spellEnd"/>
     </w:p>
     <w:p>
       <w:pPr>
@@ -2474,22 +2557,47 @@
           <w:sz w:val="32"/>
           <w:szCs w:val="32"/>
         </w:rPr>
-        <w:t xml:space="preserve"> endfor | </w:t>
-      </w:r>
-      <w:r>
-        <w:rPr>
-          <w:sz w:val="32"/>
-          <w:szCs w:val="32"/>
-        </w:rPr>
-        <w:t>for  ID  inrange</w:t>
-      </w:r>
-      <w:r>
-        <w:rPr>
-          <w:sz w:val="32"/>
-          <w:szCs w:val="32"/>
-        </w:rPr>
         <w:t xml:space="preserve"> </w:t>
       </w:r>
+      <w:proofErr w:type="spellStart"/>
+      <w:r>
+        <w:rPr>
+          <w:sz w:val="32"/>
+          <w:szCs w:val="32"/>
+        </w:rPr>
+        <w:t>endfor</w:t>
+      </w:r>
+      <w:proofErr w:type="spellEnd"/>
+      <w:r>
+        <w:rPr>
+          <w:sz w:val="32"/>
+          <w:szCs w:val="32"/>
+        </w:rPr>
+        <w:t xml:space="preserve"> | </w:t>
+      </w:r>
+      <w:r>
+        <w:rPr>
+          <w:sz w:val="32"/>
+          <w:szCs w:val="32"/>
+        </w:rPr>
+        <w:t xml:space="preserve">for  ID  </w:t>
+      </w:r>
+      <w:proofErr w:type="spellStart"/>
+      <w:r>
+        <w:rPr>
+          <w:sz w:val="32"/>
+          <w:szCs w:val="32"/>
+        </w:rPr>
+        <w:t>inrange</w:t>
+      </w:r>
+      <w:proofErr w:type="spellEnd"/>
+      <w:r>
+        <w:rPr>
+          <w:sz w:val="32"/>
+          <w:szCs w:val="32"/>
+        </w:rPr>
+        <w:t xml:space="preserve"> </w:t>
+      </w:r>
       <w:r>
         <w:rPr>
           <w:sz w:val="32"/>
@@ -2537,8 +2645,17 @@
           <w:sz w:val="32"/>
           <w:szCs w:val="32"/>
         </w:rPr>
-        <w:t xml:space="preserve"> endfor</w:t>
-      </w:r>
+        <w:t xml:space="preserve"> </w:t>
+      </w:r>
+      <w:proofErr w:type="spellStart"/>
+      <w:r>
+        <w:rPr>
+          <w:sz w:val="32"/>
+          <w:szCs w:val="32"/>
+        </w:rPr>
+        <w:t>endfor</w:t>
+      </w:r>
+      <w:proofErr w:type="spellEnd"/>
     </w:p>
     <w:p>
       <w:pPr>
@@ -3336,14 +3453,30 @@
           <w:sz w:val="32"/>
           <w:szCs w:val="32"/>
         </w:rPr>
-        <w:t>[a-z</w:t>
-      </w:r>
-      <w:r>
-        <w:rPr>
-          <w:sz w:val="32"/>
-          <w:szCs w:val="32"/>
-        </w:rPr>
-        <w:t>A-Z]</w:t>
+        <w:t>[a-</w:t>
+      </w:r>
+      <w:proofErr w:type="spellStart"/>
+      <w:r>
+        <w:rPr>
+          <w:sz w:val="32"/>
+          <w:szCs w:val="32"/>
+        </w:rPr>
+        <w:t>z</w:t>
+      </w:r>
+      <w:r>
+        <w:rPr>
+          <w:sz w:val="32"/>
+          <w:szCs w:val="32"/>
+        </w:rPr>
+        <w:t>A</w:t>
+      </w:r>
+      <w:proofErr w:type="spellEnd"/>
+      <w:r>
+        <w:rPr>
+          <w:sz w:val="32"/>
+          <w:szCs w:val="32"/>
+        </w:rPr>
+        <w:t>-Z]</w:t>
       </w:r>
       <w:r>
         <w:rPr>
@@ -3849,7 +3982,23 @@
           <w:sz w:val="32"/>
           <w:szCs w:val="32"/>
         </w:rPr>
-        <w:t>read n endread;</w:t>
+        <w:t xml:space="preserve">read n </w:t>
+      </w:r>
+      <w:proofErr w:type="spellStart"/>
+      <w:r>
+        <w:rPr>
+          <w:sz w:val="32"/>
+          <w:szCs w:val="32"/>
+        </w:rPr>
+        <w:t>endread</w:t>
+      </w:r>
+      <w:proofErr w:type="spellEnd"/>
+      <w:r>
+        <w:rPr>
+          <w:sz w:val="32"/>
+          <w:szCs w:val="32"/>
+        </w:rPr>
+        <w:t>;</w:t>
       </w:r>
     </w:p>
     <w:p>
@@ -3866,7 +4015,23 @@
           <w:sz w:val="32"/>
           <w:szCs w:val="32"/>
         </w:rPr>
-        <w:t>for (i = 1; i &lt;= n; i = i + 1): f = f * i endfor;</w:t>
+        <w:t xml:space="preserve">for (i = 1; i &lt;= n; i = i + 1): f = f * i </w:t>
+      </w:r>
+      <w:proofErr w:type="spellStart"/>
+      <w:r>
+        <w:rPr>
+          <w:sz w:val="32"/>
+          <w:szCs w:val="32"/>
+        </w:rPr>
+        <w:t>endfor</w:t>
+      </w:r>
+      <w:proofErr w:type="spellEnd"/>
+      <w:r>
+        <w:rPr>
+          <w:sz w:val="32"/>
+          <w:szCs w:val="32"/>
+        </w:rPr>
+        <w:t>;</w:t>
       </w:r>
     </w:p>
     <w:p>
@@ -3883,7 +4048,23 @@
           <w:sz w:val="32"/>
           <w:szCs w:val="32"/>
         </w:rPr>
-        <w:t>show &lt;&lt; factorial is &gt;&gt; endshow;</w:t>
+        <w:t xml:space="preserve">show &lt;&lt; factorial is &gt;&gt; </w:t>
+      </w:r>
+      <w:proofErr w:type="spellStart"/>
+      <w:r>
+        <w:rPr>
+          <w:sz w:val="32"/>
+          <w:szCs w:val="32"/>
+        </w:rPr>
+        <w:t>endshow</w:t>
+      </w:r>
+      <w:proofErr w:type="spellEnd"/>
+      <w:r>
+        <w:rPr>
+          <w:sz w:val="32"/>
+          <w:szCs w:val="32"/>
+        </w:rPr>
+        <w:t>;</w:t>
       </w:r>
     </w:p>
     <w:p>
@@ -3900,7 +4081,23 @@
           <w:sz w:val="32"/>
           <w:szCs w:val="32"/>
         </w:rPr>
-        <w:t>show f endshow;</w:t>
+        <w:t xml:space="preserve">show f </w:t>
+      </w:r>
+      <w:proofErr w:type="spellStart"/>
+      <w:r>
+        <w:rPr>
+          <w:sz w:val="32"/>
+          <w:szCs w:val="32"/>
+        </w:rPr>
+        <w:t>endshow</w:t>
+      </w:r>
+      <w:proofErr w:type="spellEnd"/>
+      <w:r>
+        <w:rPr>
+          <w:sz w:val="32"/>
+          <w:szCs w:val="32"/>
+        </w:rPr>
+        <w:t>;</w:t>
       </w:r>
     </w:p>
     <w:p>
@@ -3947,6 +4144,7 @@
           <w:szCs w:val="32"/>
         </w:rPr>
       </w:pPr>
+      <w:proofErr w:type="spellStart"/>
       <w:r>
         <w:rPr>
           <w:b/>
@@ -3958,6 +4156,7 @@
         </w:rPr>
         <w:t>factorial.tok</w:t>
       </w:r>
+      <w:proofErr w:type="spellEnd"/>
     </w:p>
     <w:p>
       <w:pPr>
@@ -3973,7 +4172,199 @@
           <w:sz w:val="32"/>
           <w:szCs w:val="32"/>
         </w:rPr>
-        <w:t>[start, semicolon, var, f, semicolon, var, n, semicolon, var, i, semicolon, f, equal, 1, semicolon, read, n, endread, semicolon, for, open_para, i, equal, 1, semicolon, i, less_thanequal, n, semicolon, i, equal, i, +, 1, close_para, colon, f, equal, f, *, i, endfor, semicolon, show, less_than, less_than, factorial_is, greater_than, greater_than, endshow, semicolon, show, f, endshow, semicolon, end, semicolon].</w:t>
+        <w:t xml:space="preserve">[start, semicolon, var, f, semicolon, var, n, semicolon, var, i, semicolon, f, equal, 1, semicolon, read, n, </w:t>
+      </w:r>
+      <w:proofErr w:type="spellStart"/>
+      <w:r>
+        <w:rPr>
+          <w:sz w:val="32"/>
+          <w:szCs w:val="32"/>
+        </w:rPr>
+        <w:t>endread</w:t>
+      </w:r>
+      <w:proofErr w:type="spellEnd"/>
+      <w:r>
+        <w:rPr>
+          <w:sz w:val="32"/>
+          <w:szCs w:val="32"/>
+        </w:rPr>
+        <w:t xml:space="preserve">, semicolon, for, </w:t>
+      </w:r>
+      <w:proofErr w:type="spellStart"/>
+      <w:r>
+        <w:rPr>
+          <w:sz w:val="32"/>
+          <w:szCs w:val="32"/>
+        </w:rPr>
+        <w:t>open_para</w:t>
+      </w:r>
+      <w:proofErr w:type="spellEnd"/>
+      <w:r>
+        <w:rPr>
+          <w:sz w:val="32"/>
+          <w:szCs w:val="32"/>
+        </w:rPr>
+        <w:t xml:space="preserve">, i, equal, 1, semicolon, i, </w:t>
+      </w:r>
+      <w:proofErr w:type="spellStart"/>
+      <w:r>
+        <w:rPr>
+          <w:sz w:val="32"/>
+          <w:szCs w:val="32"/>
+        </w:rPr>
+        <w:t>less_thanequal</w:t>
+      </w:r>
+      <w:proofErr w:type="spellEnd"/>
+      <w:r>
+        <w:rPr>
+          <w:sz w:val="32"/>
+          <w:szCs w:val="32"/>
+        </w:rPr>
+        <w:t xml:space="preserve">, n, semicolon, i, equal, i, +, 1, </w:t>
+      </w:r>
+      <w:proofErr w:type="spellStart"/>
+      <w:r>
+        <w:rPr>
+          <w:sz w:val="32"/>
+          <w:szCs w:val="32"/>
+        </w:rPr>
+        <w:t>close_para</w:t>
+      </w:r>
+      <w:proofErr w:type="spellEnd"/>
+      <w:r>
+        <w:rPr>
+          <w:sz w:val="32"/>
+          <w:szCs w:val="32"/>
+        </w:rPr>
+        <w:t xml:space="preserve">, colon, f, equal, f, *, i, </w:t>
+      </w:r>
+      <w:proofErr w:type="spellStart"/>
+      <w:r>
+        <w:rPr>
+          <w:sz w:val="32"/>
+          <w:szCs w:val="32"/>
+        </w:rPr>
+        <w:t>endfor</w:t>
+      </w:r>
+      <w:proofErr w:type="spellEnd"/>
+      <w:r>
+        <w:rPr>
+          <w:sz w:val="32"/>
+          <w:szCs w:val="32"/>
+        </w:rPr>
+        <w:t xml:space="preserve">, semicolon, show, </w:t>
+      </w:r>
+      <w:proofErr w:type="spellStart"/>
+      <w:r>
+        <w:rPr>
+          <w:sz w:val="32"/>
+          <w:szCs w:val="32"/>
+        </w:rPr>
+        <w:t>less_than</w:t>
+      </w:r>
+      <w:proofErr w:type="spellEnd"/>
+      <w:r>
+        <w:rPr>
+          <w:sz w:val="32"/>
+          <w:szCs w:val="32"/>
+        </w:rPr>
+        <w:t xml:space="preserve">, </w:t>
+      </w:r>
+      <w:proofErr w:type="spellStart"/>
+      <w:r>
+        <w:rPr>
+          <w:sz w:val="32"/>
+          <w:szCs w:val="32"/>
+        </w:rPr>
+        <w:t>less_than</w:t>
+      </w:r>
+      <w:proofErr w:type="spellEnd"/>
+      <w:r>
+        <w:rPr>
+          <w:sz w:val="32"/>
+          <w:szCs w:val="32"/>
+        </w:rPr>
+        <w:t xml:space="preserve">, </w:t>
+      </w:r>
+      <w:proofErr w:type="spellStart"/>
+      <w:r>
+        <w:rPr>
+          <w:sz w:val="32"/>
+          <w:szCs w:val="32"/>
+        </w:rPr>
+        <w:t>factorial_is</w:t>
+      </w:r>
+      <w:proofErr w:type="spellEnd"/>
+      <w:r>
+        <w:rPr>
+          <w:sz w:val="32"/>
+          <w:szCs w:val="32"/>
+        </w:rPr>
+        <w:t xml:space="preserve">, </w:t>
+      </w:r>
+      <w:proofErr w:type="spellStart"/>
+      <w:r>
+        <w:rPr>
+          <w:sz w:val="32"/>
+          <w:szCs w:val="32"/>
+        </w:rPr>
+        <w:t>greater_than</w:t>
+      </w:r>
+      <w:proofErr w:type="spellEnd"/>
+      <w:r>
+        <w:rPr>
+          <w:sz w:val="32"/>
+          <w:szCs w:val="32"/>
+        </w:rPr>
+        <w:t xml:space="preserve">, </w:t>
+      </w:r>
+      <w:proofErr w:type="spellStart"/>
+      <w:r>
+        <w:rPr>
+          <w:sz w:val="32"/>
+          <w:szCs w:val="32"/>
+        </w:rPr>
+        <w:t>greater_than</w:t>
+      </w:r>
+      <w:proofErr w:type="spellEnd"/>
+      <w:r>
+        <w:rPr>
+          <w:sz w:val="32"/>
+          <w:szCs w:val="32"/>
+        </w:rPr>
+        <w:t xml:space="preserve">, </w:t>
+      </w:r>
+      <w:proofErr w:type="spellStart"/>
+      <w:r>
+        <w:rPr>
+          <w:sz w:val="32"/>
+          <w:szCs w:val="32"/>
+        </w:rPr>
+        <w:t>endshow</w:t>
+      </w:r>
+      <w:proofErr w:type="spellEnd"/>
+      <w:r>
+        <w:rPr>
+          <w:sz w:val="32"/>
+          <w:szCs w:val="32"/>
+        </w:rPr>
+        <w:t xml:space="preserve">, semicolon, show, f, </w:t>
+      </w:r>
+      <w:proofErr w:type="spellStart"/>
+      <w:r>
+        <w:rPr>
+          <w:sz w:val="32"/>
+          <w:szCs w:val="32"/>
+        </w:rPr>
+        <w:t>endshow</w:t>
+      </w:r>
+      <w:proofErr w:type="spellEnd"/>
+      <w:r>
+        <w:rPr>
+          <w:sz w:val="32"/>
+          <w:szCs w:val="32"/>
+        </w:rPr>
+        <w:t>, semicolon, end, semicolon].</w:t>
       </w:r>
     </w:p>
     <w:p>
@@ -4093,7 +4484,23 @@
           <w:sz w:val="32"/>
           <w:szCs w:val="32"/>
         </w:rPr>
-        <w:t>?- codezilla('factorial.pt').</w:t>
+        <w:t xml:space="preserve">?- </w:t>
+      </w:r>
+      <w:proofErr w:type="spellStart"/>
+      <w:r>
+        <w:rPr>
+          <w:sz w:val="32"/>
+          <w:szCs w:val="32"/>
+        </w:rPr>
+        <w:t>codezilla</w:t>
+      </w:r>
+      <w:proofErr w:type="spellEnd"/>
+      <w:r>
+        <w:rPr>
+          <w:sz w:val="32"/>
+          <w:szCs w:val="32"/>
+        </w:rPr>
+        <w:t>('factorial.pt').</w:t>
       </w:r>
     </w:p>
     <w:p>
@@ -4110,8 +4517,17 @@
           <w:sz w:val="32"/>
           <w:szCs w:val="32"/>
         </w:rPr>
-        <w:t>please enter value for:n</w:t>
-      </w:r>
+        <w:t xml:space="preserve">please enter value </w:t>
+      </w:r>
+      <w:proofErr w:type="spellStart"/>
+      <w:r>
+        <w:rPr>
+          <w:sz w:val="32"/>
+          <w:szCs w:val="32"/>
+        </w:rPr>
+        <w:t>for:n</w:t>
+      </w:r>
+      <w:proofErr w:type="spellEnd"/>
     </w:p>
     <w:p>
       <w:pPr>
@@ -4139,6 +4555,7 @@
           <w:szCs w:val="32"/>
         </w:rPr>
       </w:pPr>
+      <w:proofErr w:type="spellStart"/>
       <w:r>
         <w:rPr>
           <w:sz w:val="32"/>
@@ -4146,6 +4563,7 @@
         </w:rPr>
         <w:t>factorial_is</w:t>
       </w:r>
+      <w:proofErr w:type="spellEnd"/>
     </w:p>
     <w:p>
       <w:pPr>
@@ -4293,6 +4711,7 @@
           <w:szCs w:val="32"/>
         </w:rPr>
       </w:pPr>
+      <w:proofErr w:type="spellStart"/>
       <w:r>
         <w:rPr>
           <w:i/>
@@ -4301,7 +4720,40 @@
           <w:szCs w:val="32"/>
           <w:lang w:val="en-IN"/>
         </w:rPr>
-        <w:t>CodeZilla (.cz) file</w:t>
+        <w:t>CodeZilla</w:t>
+      </w:r>
+      <w:proofErr w:type="spellEnd"/>
+      <w:r>
+        <w:rPr>
+          <w:i/>
+          <w:iCs/>
+          <w:sz w:val="32"/>
+          <w:szCs w:val="32"/>
+          <w:lang w:val="en-IN"/>
+        </w:rPr>
+        <w:t xml:space="preserve"> (.</w:t>
+      </w:r>
+      <w:proofErr w:type="spellStart"/>
+      <w:r>
+        <w:rPr>
+          <w:i/>
+          <w:iCs/>
+          <w:sz w:val="32"/>
+          <w:szCs w:val="32"/>
+          <w:lang w:val="en-IN"/>
+        </w:rPr>
+        <w:t>cz</w:t>
+      </w:r>
+      <w:proofErr w:type="spellEnd"/>
+      <w:r>
+        <w:rPr>
+          <w:i/>
+          <w:iCs/>
+          <w:sz w:val="32"/>
+          <w:szCs w:val="32"/>
+          <w:lang w:val="en-IN"/>
+        </w:rPr>
+        <w:t>) file</w:t>
       </w:r>
     </w:p>
     <w:p>
@@ -4374,6 +4826,7 @@
           <w:szCs w:val="32"/>
         </w:rPr>
       </w:pPr>
+      <w:proofErr w:type="spellStart"/>
       <w:r>
         <w:rPr>
           <w:i/>
@@ -4384,6 +4837,7 @@
         </w:rPr>
         <w:t>Lexer</w:t>
       </w:r>
+      <w:proofErr w:type="spellEnd"/>
     </w:p>
     <w:p>
       <w:pPr>
@@ -4595,6 +5049,251 @@
         </w:drawing>
       </w:r>
     </w:p>
+    <w:p>
+      <w:pPr>
+        <w:jc w:val="center"/>
+        <w:rPr>
+          <w:sz w:val="32"/>
+          <w:szCs w:val="32"/>
+        </w:rPr>
+      </w:pPr>
+    </w:p>
+    <w:p>
+      <w:pPr>
+        <w:rPr>
+          <w:sz w:val="32"/>
+          <w:szCs w:val="32"/>
+        </w:rPr>
+      </w:pPr>
+      <w:r>
+        <w:rPr>
+          <w:sz w:val="32"/>
+          <w:szCs w:val="32"/>
+        </w:rPr>
+        <w:t>Changes in Grammar from Milestone 1 :</w:t>
+      </w:r>
+    </w:p>
+    <w:p>
+      <w:pPr>
+        <w:pStyle w:val="ListParagraph"/>
+        <w:numPr>
+          <w:ilvl w:val="0"/>
+          <w:numId w:val="14"/>
+        </w:numPr>
+        <w:rPr>
+          <w:sz w:val="32"/>
+          <w:szCs w:val="32"/>
+        </w:rPr>
+      </w:pPr>
+      <w:r>
+        <w:rPr>
+          <w:sz w:val="32"/>
+          <w:szCs w:val="32"/>
+        </w:rPr>
+        <w:t>Space</w:t>
+      </w:r>
+    </w:p>
+    <w:p>
+      <w:pPr>
+        <w:pStyle w:val="ListParagraph"/>
+        <w:numPr>
+          <w:ilvl w:val="0"/>
+          <w:numId w:val="14"/>
+        </w:numPr>
+        <w:rPr>
+          <w:sz w:val="32"/>
+          <w:szCs w:val="32"/>
+        </w:rPr>
+      </w:pPr>
+      <w:r>
+        <w:rPr>
+          <w:sz w:val="32"/>
+          <w:szCs w:val="32"/>
+        </w:rPr>
+        <w:t>Removed num id in DL</w:t>
+      </w:r>
+      <w:r>
+        <w:rPr>
+          <w:sz w:val="32"/>
+          <w:szCs w:val="32"/>
+        </w:rPr>
+        <w:t xml:space="preserve"> - redundant</w:t>
+      </w:r>
+    </w:p>
+    <w:p>
+      <w:pPr>
+        <w:pStyle w:val="ListParagraph"/>
+        <w:numPr>
+          <w:ilvl w:val="0"/>
+          <w:numId w:val="14"/>
+        </w:numPr>
+        <w:rPr>
+          <w:sz w:val="32"/>
+          <w:szCs w:val="32"/>
+        </w:rPr>
+      </w:pPr>
+      <w:r>
+        <w:rPr>
+          <w:sz w:val="32"/>
+          <w:szCs w:val="32"/>
+        </w:rPr>
+        <w:t>Block inside cl</w:t>
+      </w:r>
+      <w:r>
+        <w:rPr>
+          <w:sz w:val="32"/>
+          <w:szCs w:val="32"/>
+        </w:rPr>
+        <w:t xml:space="preserve"> - </w:t>
+      </w:r>
+      <w:proofErr w:type="spellStart"/>
+      <w:r>
+        <w:rPr>
+          <w:sz w:val="32"/>
+          <w:szCs w:val="32"/>
+        </w:rPr>
+        <w:t>nn</w:t>
+      </w:r>
+      <w:proofErr w:type="spellEnd"/>
+    </w:p>
+    <w:p>
+      <w:pPr>
+        <w:pStyle w:val="ListParagraph"/>
+        <w:numPr>
+          <w:ilvl w:val="0"/>
+          <w:numId w:val="14"/>
+        </w:numPr>
+        <w:rPr>
+          <w:sz w:val="32"/>
+          <w:szCs w:val="32"/>
+        </w:rPr>
+      </w:pPr>
+      <w:r>
+        <w:rPr>
+          <w:sz w:val="32"/>
+          <w:szCs w:val="32"/>
+        </w:rPr>
+        <w:t>Added id = bool in assign</w:t>
+      </w:r>
+    </w:p>
+    <w:p>
+      <w:pPr>
+        <w:pStyle w:val="ListParagraph"/>
+        <w:numPr>
+          <w:ilvl w:val="0"/>
+          <w:numId w:val="14"/>
+        </w:numPr>
+        <w:rPr>
+          <w:sz w:val="32"/>
+          <w:szCs w:val="32"/>
+        </w:rPr>
+      </w:pPr>
+      <w:r>
+        <w:rPr>
+          <w:sz w:val="32"/>
+          <w:szCs w:val="32"/>
+        </w:rPr>
+        <w:t>Changes to for loop</w:t>
+      </w:r>
+    </w:p>
+    <w:p>
+      <w:pPr>
+        <w:pStyle w:val="ListParagraph"/>
+        <w:numPr>
+          <w:ilvl w:val="0"/>
+          <w:numId w:val="14"/>
+        </w:numPr>
+        <w:rPr>
+          <w:sz w:val="32"/>
+          <w:szCs w:val="32"/>
+        </w:rPr>
+      </w:pPr>
+      <w:r>
+        <w:rPr>
+          <w:sz w:val="32"/>
+          <w:szCs w:val="32"/>
+        </w:rPr>
+        <w:t>Bool structure</w:t>
+      </w:r>
+      <w:bookmarkStart w:id="0" w:name="_GoBack"/>
+      <w:bookmarkEnd w:id="0"/>
+    </w:p>
+    <w:p>
+      <w:pPr>
+        <w:pStyle w:val="ListParagraph"/>
+        <w:numPr>
+          <w:ilvl w:val="0"/>
+          <w:numId w:val="14"/>
+        </w:numPr>
+        <w:rPr>
+          <w:sz w:val="32"/>
+          <w:szCs w:val="32"/>
+        </w:rPr>
+      </w:pPr>
+      <w:r>
+        <w:rPr>
+          <w:sz w:val="32"/>
+          <w:szCs w:val="32"/>
+        </w:rPr>
+        <w:t>Added assignment in exp</w:t>
+      </w:r>
+    </w:p>
+    <w:p>
+      <w:pPr>
+        <w:pStyle w:val="ListParagraph"/>
+        <w:numPr>
+          <w:ilvl w:val="0"/>
+          <w:numId w:val="14"/>
+        </w:numPr>
+        <w:rPr>
+          <w:sz w:val="32"/>
+          <w:szCs w:val="32"/>
+        </w:rPr>
+      </w:pPr>
+      <w:r>
+        <w:rPr>
+          <w:sz w:val="32"/>
+          <w:szCs w:val="32"/>
+        </w:rPr>
+        <w:t>Removed double</w:t>
+      </w:r>
+      <w:r>
+        <w:rPr>
+          <w:sz w:val="32"/>
+          <w:szCs w:val="32"/>
+        </w:rPr>
+        <w:t xml:space="preserve"> - </w:t>
+      </w:r>
+      <w:proofErr w:type="spellStart"/>
+      <w:r>
+        <w:rPr>
+          <w:sz w:val="32"/>
+          <w:szCs w:val="32"/>
+        </w:rPr>
+        <w:t>nn</w:t>
+      </w:r>
+      <w:proofErr w:type="spellEnd"/>
+    </w:p>
+    <w:p>
+      <w:pPr>
+        <w:pStyle w:val="ListParagraph"/>
+        <w:numPr>
+          <w:ilvl w:val="0"/>
+          <w:numId w:val="14"/>
+        </w:numPr>
+        <w:rPr>
+          <w:sz w:val="32"/>
+          <w:szCs w:val="32"/>
+        </w:rPr>
+      </w:pPr>
+      <w:r>
+        <w:rPr>
+          <w:sz w:val="32"/>
+          <w:szCs w:val="32"/>
+        </w:rPr>
+        <w:t>Regex for id/string</w:t>
+      </w:r>
+    </w:p>
     <w:sectPr>
       <w:pgSz w:w="12240" w:h="15840"/>
       <w:pgMar w:top="1440" w:right="1440" w:bottom="1440" w:left="1440" w:header="720" w:footer="720" w:gutter="0"/>
@@ -5135,6 +5834,119 @@
     </w:lvl>
   </w:abstractNum>
   <w:abstractNum w:abstractNumId="6" w15:restartNumberingAfterBreak="0">
+    <w:nsid w:val="29CD5975"/>
+    <w:multiLevelType w:val="hybridMultilevel"/>
+    <w:tmpl w:val="5A0CF866"/>
+    <w:lvl w:ilvl="0" w:tplc="40090001">
+      <w:start w:val="1"/>
+      <w:numFmt w:val="bullet"/>
+      <w:lvlText w:val=""/>
+      <w:lvlJc w:val="left"/>
+      <w:pPr>
+        <w:ind w:left="720" w:hanging="360"/>
+      </w:pPr>
+      <w:rPr>
+        <w:rFonts w:ascii="Symbol" w:hAnsi="Symbol" w:hint="default"/>
+      </w:rPr>
+    </w:lvl>
+    <w:lvl w:ilvl="1" w:tplc="40090003" w:tentative="1">
+      <w:start w:val="1"/>
+      <w:numFmt w:val="bullet"/>
+      <w:lvlText w:val="o"/>
+      <w:lvlJc w:val="left"/>
+      <w:pPr>
+        <w:ind w:left="1440" w:hanging="360"/>
+      </w:pPr>
+      <w:rPr>
+        <w:rFonts w:ascii="Courier New" w:hAnsi="Courier New" w:cs="Courier New" w:hint="default"/>
+      </w:rPr>
+    </w:lvl>
+    <w:lvl w:ilvl="2" w:tplc="40090005" w:tentative="1">
+      <w:start w:val="1"/>
+      <w:numFmt w:val="bullet"/>
+      <w:lvlText w:val=""/>
+      <w:lvlJc w:val="left"/>
+      <w:pPr>
+        <w:ind w:left="2160" w:hanging="360"/>
+      </w:pPr>
+      <w:rPr>
+        <w:rFonts w:ascii="Wingdings" w:hAnsi="Wingdings" w:hint="default"/>
+      </w:rPr>
+    </w:lvl>
+    <w:lvl w:ilvl="3" w:tplc="40090001" w:tentative="1">
+      <w:start w:val="1"/>
+      <w:numFmt w:val="bullet"/>
+      <w:lvlText w:val=""/>
+      <w:lvlJc w:val="left"/>
+      <w:pPr>
+        <w:ind w:left="2880" w:hanging="360"/>
+      </w:pPr>
+      <w:rPr>
+        <w:rFonts w:ascii="Symbol" w:hAnsi="Symbol" w:hint="default"/>
+      </w:rPr>
+    </w:lvl>
+    <w:lvl w:ilvl="4" w:tplc="40090003" w:tentative="1">
+      <w:start w:val="1"/>
+      <w:numFmt w:val="bullet"/>
+      <w:lvlText w:val="o"/>
+      <w:lvlJc w:val="left"/>
+      <w:pPr>
+        <w:ind w:left="3600" w:hanging="360"/>
+      </w:pPr>
+      <w:rPr>
+        <w:rFonts w:ascii="Courier New" w:hAnsi="Courier New" w:cs="Courier New" w:hint="default"/>
+      </w:rPr>
+    </w:lvl>
+    <w:lvl w:ilvl="5" w:tplc="40090005" w:tentative="1">
+      <w:start w:val="1"/>
+      <w:numFmt w:val="bullet"/>
+      <w:lvlText w:val=""/>
+      <w:lvlJc w:val="left"/>
+      <w:pPr>
+        <w:ind w:left="4320" w:hanging="360"/>
+      </w:pPr>
+      <w:rPr>
+        <w:rFonts w:ascii="Wingdings" w:hAnsi="Wingdings" w:hint="default"/>
+      </w:rPr>
+    </w:lvl>
+    <w:lvl w:ilvl="6" w:tplc="40090001" w:tentative="1">
+      <w:start w:val="1"/>
+      <w:numFmt w:val="bullet"/>
+      <w:lvlText w:val=""/>
+      <w:lvlJc w:val="left"/>
+      <w:pPr>
+        <w:ind w:left="5040" w:hanging="360"/>
+      </w:pPr>
+      <w:rPr>
+        <w:rFonts w:ascii="Symbol" w:hAnsi="Symbol" w:hint="default"/>
+      </w:rPr>
+    </w:lvl>
+    <w:lvl w:ilvl="7" w:tplc="40090003" w:tentative="1">
+      <w:start w:val="1"/>
+      <w:numFmt w:val="bullet"/>
+      <w:lvlText w:val="o"/>
+      <w:lvlJc w:val="left"/>
+      <w:pPr>
+        <w:ind w:left="5760" w:hanging="360"/>
+      </w:pPr>
+      <w:rPr>
+        <w:rFonts w:ascii="Courier New" w:hAnsi="Courier New" w:cs="Courier New" w:hint="default"/>
+      </w:rPr>
+    </w:lvl>
+    <w:lvl w:ilvl="8" w:tplc="40090005" w:tentative="1">
+      <w:start w:val="1"/>
+      <w:numFmt w:val="bullet"/>
+      <w:lvlText w:val=""/>
+      <w:lvlJc w:val="left"/>
+      <w:pPr>
+        <w:ind w:left="6480" w:hanging="360"/>
+      </w:pPr>
+      <w:rPr>
+        <w:rFonts w:ascii="Wingdings" w:hAnsi="Wingdings" w:hint="default"/>
+      </w:rPr>
+    </w:lvl>
+  </w:abstractNum>
+  <w:abstractNum w:abstractNumId="7" w15:restartNumberingAfterBreak="0">
     <w:nsid w:val="35ED10D5"/>
     <w:multiLevelType w:val="hybridMultilevel"/>
     <w:tmpl w:val="ECE253FE"/>
@@ -5247,7 +6059,7 @@
       </w:rPr>
     </w:lvl>
   </w:abstractNum>
-  <w:abstractNum w:abstractNumId="7" w15:restartNumberingAfterBreak="0">
+  <w:abstractNum w:abstractNumId="8" w15:restartNumberingAfterBreak="0">
     <w:nsid w:val="5F340E77"/>
     <w:multiLevelType w:val="hybridMultilevel"/>
     <w:tmpl w:val="17B61696"/>
@@ -5333,7 +6145,7 @@
       </w:pPr>
     </w:lvl>
   </w:abstractNum>
-  <w:abstractNum w:abstractNumId="8" w15:restartNumberingAfterBreak="0">
+  <w:abstractNum w:abstractNumId="9" w15:restartNumberingAfterBreak="0">
     <w:nsid w:val="608A670B"/>
     <w:multiLevelType w:val="hybridMultilevel"/>
     <w:tmpl w:val="9BD49EAC"/>
@@ -5446,7 +6258,7 @@
       </w:rPr>
     </w:lvl>
   </w:abstractNum>
-  <w:abstractNum w:abstractNumId="9" w15:restartNumberingAfterBreak="0">
+  <w:abstractNum w:abstractNumId="10" w15:restartNumberingAfterBreak="0">
     <w:nsid w:val="65437D31"/>
     <w:multiLevelType w:val="hybridMultilevel"/>
     <w:tmpl w:val="08C81E9E"/>
@@ -5532,7 +6344,7 @@
       </w:pPr>
     </w:lvl>
   </w:abstractNum>
-  <w:abstractNum w:abstractNumId="10" w15:restartNumberingAfterBreak="0">
+  <w:abstractNum w:abstractNumId="11" w15:restartNumberingAfterBreak="0">
     <w:nsid w:val="681840B8"/>
     <w:multiLevelType w:val="hybridMultilevel"/>
     <w:tmpl w:val="0A0CB9DA"/>
@@ -5645,7 +6457,7 @@
       </w:rPr>
     </w:lvl>
   </w:abstractNum>
-  <w:abstractNum w:abstractNumId="11" w15:restartNumberingAfterBreak="0">
+  <w:abstractNum w:abstractNumId="12" w15:restartNumberingAfterBreak="0">
     <w:nsid w:val="69523B5A"/>
     <w:multiLevelType w:val="hybridMultilevel"/>
     <w:tmpl w:val="758E5764"/>
@@ -5758,7 +6570,7 @@
       </w:rPr>
     </w:lvl>
   </w:abstractNum>
-  <w:abstractNum w:abstractNumId="12" w15:restartNumberingAfterBreak="0">
+  <w:abstractNum w:abstractNumId="13" w15:restartNumberingAfterBreak="0">
     <w:nsid w:val="741D3DB0"/>
     <w:multiLevelType w:val="hybridMultilevel"/>
     <w:tmpl w:val="7520E1C8"/>
@@ -5878,37 +6690,40 @@
     <w:abstractNumId w:val="1"/>
   </w:num>
   <w:num w:numId="3">
-    <w:abstractNumId w:val="9"/>
+    <w:abstractNumId w:val="10"/>
   </w:num>
   <w:num w:numId="4">
     <w:abstractNumId w:val="4"/>
   </w:num>
   <w:num w:numId="5">
-    <w:abstractNumId w:val="7"/>
+    <w:abstractNumId w:val="8"/>
   </w:num>
   <w:num w:numId="6">
     <w:abstractNumId w:val="5"/>
   </w:num>
   <w:num w:numId="7">
-    <w:abstractNumId w:val="12"/>
+    <w:abstractNumId w:val="13"/>
   </w:num>
   <w:num w:numId="8">
     <w:abstractNumId w:val="3"/>
   </w:num>
   <w:num w:numId="9">
-    <w:abstractNumId w:val="11"/>
+    <w:abstractNumId w:val="12"/>
   </w:num>
   <w:num w:numId="10">
-    <w:abstractNumId w:val="6"/>
+    <w:abstractNumId w:val="7"/>
   </w:num>
   <w:num w:numId="11">
-    <w:abstractNumId w:val="8"/>
+    <w:abstractNumId w:val="9"/>
   </w:num>
   <w:num w:numId="12">
-    <w:abstractNumId w:val="10"/>
+    <w:abstractNumId w:val="11"/>
   </w:num>
   <w:num w:numId="13">
     <w:abstractNumId w:val="0"/>
+  </w:num>
+  <w:num w:numId="14">
+    <w:abstractNumId w:val="6"/>
   </w:num>
 </w:numbering>
 </file>

</xml_diff>

<commit_message>
Changes in Milestone2 doc
</commit_message>
<xml_diff>
--- a/doc/Milestone 2.docx
+++ b/doc/Milestone 2.docx
@@ -5051,25 +5051,21 @@
     </w:p>
     <w:p>
       <w:pPr>
-        <w:jc w:val="center"/>
-        <w:rPr>
-          <w:sz w:val="32"/>
-          <w:szCs w:val="32"/>
-        </w:rPr>
-      </w:pPr>
-    </w:p>
-    <w:p>
-      <w:pPr>
-        <w:rPr>
-          <w:sz w:val="32"/>
-          <w:szCs w:val="32"/>
-        </w:rPr>
-      </w:pPr>
-      <w:r>
-        <w:rPr>
-          <w:sz w:val="32"/>
-          <w:szCs w:val="32"/>
-        </w:rPr>
+        <w:rPr>
+          <w:b/>
+          <w:bCs/>
+          <w:sz w:val="32"/>
+          <w:szCs w:val="32"/>
+        </w:rPr>
+      </w:pPr>
+      <w:r>
+        <w:rPr>
+          <w:b/>
+          <w:bCs/>
+          <w:sz w:val="32"/>
+          <w:szCs w:val="32"/>
+        </w:rPr>
+        <w:lastRenderedPageBreak/>
         <w:t>Changes in Grammar from Milestone 1 :</w:t>
       </w:r>
     </w:p>
@@ -5090,7 +5086,51 @@
           <w:sz w:val="32"/>
           <w:szCs w:val="32"/>
         </w:rPr>
-        <w:t>Space</w:t>
+        <w:t>For loop (traditional and range)</w:t>
+      </w:r>
+      <w:r>
+        <w:rPr>
+          <w:sz w:val="32"/>
+          <w:szCs w:val="32"/>
+        </w:rPr>
+        <w:t xml:space="preserve"> structure</w:t>
+      </w:r>
+      <w:r>
+        <w:rPr>
+          <w:sz w:val="32"/>
+          <w:szCs w:val="32"/>
+        </w:rPr>
+        <w:t xml:space="preserve"> changed from feedback </w:t>
+      </w:r>
+      <w:r>
+        <w:rPr>
+          <w:sz w:val="32"/>
+          <w:szCs w:val="32"/>
+        </w:rPr>
+        <w:t xml:space="preserve">in Milestone1 </w:t>
+      </w:r>
+      <w:r>
+        <w:rPr>
+          <w:sz w:val="32"/>
+          <w:szCs w:val="32"/>
+        </w:rPr>
+        <w:t>from TA</w:t>
+      </w:r>
+      <w:r>
+        <w:rPr>
+          <w:sz w:val="32"/>
+          <w:szCs w:val="32"/>
+        </w:rPr>
+        <w:t xml:space="preserve"> and Professor</w:t>
+      </w:r>
+      <w:bookmarkStart w:id="0" w:name="_GoBack"/>
+      <w:bookmarkEnd w:id="0"/>
+      <w:r>
+        <w:rPr>
+          <w:sz w:val="32"/>
+          <w:szCs w:val="32"/>
+        </w:rPr>
+        <w:t>.</w:t>
       </w:r>
     </w:p>
     <w:p>
@@ -5110,14 +5150,7 @@
           <w:sz w:val="32"/>
           <w:szCs w:val="32"/>
         </w:rPr>
-        <w:t>Removed num id in DL</w:t>
-      </w:r>
-      <w:r>
-        <w:rPr>
-          <w:sz w:val="32"/>
-          <w:szCs w:val="32"/>
-        </w:rPr>
-        <w:t xml:space="preserve"> - redundant</w:t>
+        <w:t>Changed bool structure in grammar for easy access.</w:t>
       </w:r>
     </w:p>
     <w:p>
@@ -5137,24 +5170,8 @@
           <w:sz w:val="32"/>
           <w:szCs w:val="32"/>
         </w:rPr>
-        <w:t>Block inside cl</w:t>
-      </w:r>
-      <w:r>
-        <w:rPr>
-          <w:sz w:val="32"/>
-          <w:szCs w:val="32"/>
-        </w:rPr>
-        <w:t xml:space="preserve"> - </w:t>
-      </w:r>
-      <w:proofErr w:type="spellStart"/>
-      <w:r>
-        <w:rPr>
-          <w:sz w:val="32"/>
-          <w:szCs w:val="32"/>
-        </w:rPr>
-        <w:t>nn</w:t>
-      </w:r>
-      <w:proofErr w:type="spellEnd"/>
+        <w:t>Newly added assignment inside expressions, boolean value assignment to variable.</w:t>
+      </w:r>
     </w:p>
     <w:p>
       <w:pPr>
@@ -5173,7 +5190,71 @@
           <w:sz w:val="32"/>
           <w:szCs w:val="32"/>
         </w:rPr>
-        <w:t>Added id = bool in assign</w:t>
+        <w:t xml:space="preserve">Newly added </w:t>
+      </w:r>
+      <w:proofErr w:type="spellStart"/>
+      <w:r>
+        <w:rPr>
+          <w:sz w:val="32"/>
+          <w:szCs w:val="32"/>
+        </w:rPr>
+        <w:t>endshow</w:t>
+      </w:r>
+      <w:proofErr w:type="spellEnd"/>
+      <w:r>
+        <w:rPr>
+          <w:sz w:val="32"/>
+          <w:szCs w:val="32"/>
+        </w:rPr>
+        <w:t xml:space="preserve">, </w:t>
+      </w:r>
+      <w:proofErr w:type="spellStart"/>
+      <w:r>
+        <w:rPr>
+          <w:sz w:val="32"/>
+          <w:szCs w:val="32"/>
+        </w:rPr>
+        <w:t>endread</w:t>
+      </w:r>
+      <w:proofErr w:type="spellEnd"/>
+      <w:r>
+        <w:rPr>
+          <w:sz w:val="32"/>
+          <w:szCs w:val="32"/>
+        </w:rPr>
+        <w:t xml:space="preserve">, </w:t>
+      </w:r>
+      <w:proofErr w:type="spellStart"/>
+      <w:r>
+        <w:rPr>
+          <w:sz w:val="32"/>
+          <w:szCs w:val="32"/>
+        </w:rPr>
+        <w:t>endternary</w:t>
+      </w:r>
+      <w:proofErr w:type="spellEnd"/>
+      <w:r>
+        <w:rPr>
+          <w:sz w:val="32"/>
+          <w:szCs w:val="32"/>
+        </w:rPr>
+        <w:t xml:space="preserve">, </w:t>
+      </w:r>
+      <w:proofErr w:type="spellStart"/>
+      <w:r>
+        <w:rPr>
+          <w:sz w:val="32"/>
+          <w:szCs w:val="32"/>
+        </w:rPr>
+        <w:t>endfor</w:t>
+      </w:r>
+      <w:proofErr w:type="spellEnd"/>
+      <w:r>
+        <w:rPr>
+          <w:sz w:val="32"/>
+          <w:szCs w:val="32"/>
+        </w:rPr>
+        <w:t xml:space="preserve"> for readability.</w:t>
       </w:r>
     </w:p>
     <w:p>
@@ -5193,7 +5274,30 @@
           <w:sz w:val="32"/>
           <w:szCs w:val="32"/>
         </w:rPr>
-        <w:t>Changes to for loop</w:t>
+        <w:t>Space keyword in grammar removed</w:t>
+      </w:r>
+      <w:r>
+        <w:rPr>
+          <w:sz w:val="32"/>
+          <w:szCs w:val="32"/>
+        </w:rPr>
+        <w:t xml:space="preserve"> since it was inherently checked by </w:t>
+      </w:r>
+      <w:proofErr w:type="spellStart"/>
+      <w:r>
+        <w:rPr>
+          <w:sz w:val="32"/>
+          <w:szCs w:val="32"/>
+        </w:rPr>
+        <w:t>lexer</w:t>
+      </w:r>
+      <w:proofErr w:type="spellEnd"/>
+      <w:r>
+        <w:rPr>
+          <w:sz w:val="32"/>
+          <w:szCs w:val="32"/>
+        </w:rPr>
+        <w:t>.</w:t>
       </w:r>
     </w:p>
     <w:p>
@@ -5213,10 +5317,8 @@
           <w:sz w:val="32"/>
           <w:szCs w:val="32"/>
         </w:rPr>
-        <w:t>Bool structure</w:t>
-      </w:r>
-      <w:bookmarkStart w:id="0" w:name="_GoBack"/>
-      <w:bookmarkEnd w:id="0"/>
+        <w:t>Regular expression for id and string modified.</w:t>
+      </w:r>
     </w:p>
     <w:p>
       <w:pPr>
@@ -5235,64 +5337,61 @@
           <w:sz w:val="32"/>
           <w:szCs w:val="32"/>
         </w:rPr>
-        <w:t>Added assignment in exp</w:t>
+        <w:t>Double datatype</w:t>
+      </w:r>
+      <w:r>
+        <w:rPr>
+          <w:sz w:val="32"/>
+          <w:szCs w:val="32"/>
+        </w:rPr>
+        <w:t xml:space="preserve">, </w:t>
+      </w:r>
+      <w:r>
+        <w:rPr>
+          <w:sz w:val="32"/>
+          <w:szCs w:val="32"/>
+        </w:rPr>
+        <w:t>block inside a command line</w:t>
+      </w:r>
+      <w:r>
+        <w:rPr>
+          <w:sz w:val="32"/>
+          <w:szCs w:val="32"/>
+        </w:rPr>
+        <w:t>, constant declaration</w:t>
+      </w:r>
+      <w:r>
+        <w:rPr>
+          <w:sz w:val="32"/>
+          <w:szCs w:val="32"/>
+        </w:rPr>
+        <w:t xml:space="preserve"> removed since they were not </w:t>
+      </w:r>
+      <w:proofErr w:type="gramStart"/>
+      <w:r>
+        <w:rPr>
+          <w:sz w:val="32"/>
+          <w:szCs w:val="32"/>
+        </w:rPr>
+        <w:t>compulsory</w:t>
+      </w:r>
+      <w:proofErr w:type="gramEnd"/>
+      <w:r>
+        <w:rPr>
+          <w:sz w:val="32"/>
+          <w:szCs w:val="32"/>
+        </w:rPr>
+        <w:t xml:space="preserve"> and we had less time.</w:t>
       </w:r>
     </w:p>
     <w:p>
       <w:pPr>
         <w:pStyle w:val="ListParagraph"/>
-        <w:numPr>
-          <w:ilvl w:val="0"/>
-          <w:numId w:val="14"/>
-        </w:numPr>
-        <w:rPr>
-          <w:sz w:val="32"/>
-          <w:szCs w:val="32"/>
-        </w:rPr>
-      </w:pPr>
-      <w:r>
-        <w:rPr>
-          <w:sz w:val="32"/>
-          <w:szCs w:val="32"/>
-        </w:rPr>
-        <w:t>Removed double</w:t>
-      </w:r>
-      <w:r>
-        <w:rPr>
-          <w:sz w:val="32"/>
-          <w:szCs w:val="32"/>
-        </w:rPr>
-        <w:t xml:space="preserve"> - </w:t>
-      </w:r>
-      <w:proofErr w:type="spellStart"/>
-      <w:r>
-        <w:rPr>
-          <w:sz w:val="32"/>
-          <w:szCs w:val="32"/>
-        </w:rPr>
-        <w:t>nn</w:t>
-      </w:r>
-      <w:proofErr w:type="spellEnd"/>
-    </w:p>
-    <w:p>
-      <w:pPr>
-        <w:pStyle w:val="ListParagraph"/>
-        <w:numPr>
-          <w:ilvl w:val="0"/>
-          <w:numId w:val="14"/>
-        </w:numPr>
-        <w:rPr>
-          <w:sz w:val="32"/>
-          <w:szCs w:val="32"/>
-        </w:rPr>
-      </w:pPr>
-      <w:r>
-        <w:rPr>
-          <w:sz w:val="32"/>
-          <w:szCs w:val="32"/>
-        </w:rPr>
-        <w:t>Regex for id/string</w:t>
-      </w:r>
+        <w:rPr>
+          <w:sz w:val="32"/>
+          <w:szCs w:val="32"/>
+        </w:rPr>
+      </w:pPr>
     </w:p>
     <w:sectPr>
       <w:pgSz w:w="12240" w:h="15840"/>

</xml_diff>